<commit_message>
added cutover strategy & transition plan
quality management plan incoming
</commit_message>
<xml_diff>
--- a/Cutover Strategy & Transition Plan.docx
+++ b/Cutover Strategy & Transition Plan.docx
@@ -11,6 +11,7 @@
           <w:u w:val="single"/>
         </w:rPr>
       </w:pPr>
+      <w:bookmarkStart w:id="0" w:name="_Hlk519191260"/>
       <w:r>
         <w:t>9. CUTOVER STRATEGY AND TRANSITION PLAN</w:t>
       </w:r>
@@ -20,7 +21,7 @@
         <w:pStyle w:val="Heading2"/>
         <w:spacing w:line="360" w:lineRule="auto"/>
       </w:pPr>
-      <w:bookmarkStart w:id="0" w:name="_Hlk519165345"/>
+      <w:bookmarkStart w:id="1" w:name="_Hlk519165345"/>
       <w:r>
         <w:t>9.1 Definition</w:t>
       </w:r>
@@ -698,23 +699,42 @@
           <w:u w:val="single"/>
         </w:rPr>
       </w:pPr>
-      <w:r>
+    </w:p>
+    <w:p>
+      <w:pPr>
+        <w:spacing w:line="360" w:lineRule="auto"/>
         <w:rPr>
           <w:b/>
           <w:u w:val="single"/>
         </w:rPr>
+      </w:pPr>
+    </w:p>
+    <w:p>
+      <w:pPr>
+        <w:spacing w:line="360" w:lineRule="auto"/>
+        <w:rPr>
+          <w:b/>
+          <w:u w:val="single"/>
+        </w:rPr>
+      </w:pPr>
+      <w:r>
+        <w:rPr>
+          <w:b/>
+          <w:u w:val="single"/>
+        </w:rPr>
+        <w:lastRenderedPageBreak/>
         <w:t>Phased Operation</w:t>
       </w:r>
     </w:p>
     <w:p>
       <w:pPr>
         <w:spacing w:line="360" w:lineRule="auto"/>
+        <w:jc w:val="center"/>
       </w:pPr>
       <w:r>
         <w:rPr>
           <w:noProof/>
         </w:rPr>
-        <w:lastRenderedPageBreak/>
         <w:drawing>
           <wp:inline distT="0" distB="0" distL="0" distR="0" wp14:anchorId="2B8AC9D5" wp14:editId="6978FA0B">
             <wp:extent cx="3162300" cy="638175"/>
@@ -773,6 +793,23 @@
     <w:p>
       <w:pPr>
         <w:spacing w:line="360" w:lineRule="auto"/>
+        <w:jc w:val="center"/>
+        <w:rPr>
+          <w:b/>
+          <w:i/>
+        </w:rPr>
+      </w:pPr>
+      <w:r>
+        <w:rPr>
+          <w:b/>
+          <w:i/>
+        </w:rPr>
+        <w:t>FIGURE 9.2.4: Phased Operation Outline</w:t>
+      </w:r>
+    </w:p>
+    <w:p>
+      <w:pPr>
+        <w:spacing w:line="360" w:lineRule="auto"/>
       </w:pPr>
       <w:r>
         <w:t xml:space="preserve">Phased operation is a strategy where the </w:t>
@@ -784,7 +821,20 @@
         <w:t>new system is slowly phased into the operational system</w:t>
       </w:r>
       <w:r>
-        <w:t>, replacing the old system in regular intervals until the new system is completely implemented. The part of system added in each phase could be referred as subsystems or units.</w:t>
+        <w:t>, replacing the old system in regular intervals until the new system is completely implemented</w:t>
+      </w:r>
+      <w:r>
+        <w:t xml:space="preserve"> as shown in </w:t>
+      </w:r>
+      <w:r>
+        <w:rPr>
+          <w:b/>
+          <w:i/>
+        </w:rPr>
+        <w:t>FIGURE 9.2.4</w:t>
+      </w:r>
+      <w:r>
+        <w:t>. The part of system added in each phase could be referred as subsystems or units.</w:t>
       </w:r>
     </w:p>
     <w:p>
@@ -840,57 +890,186 @@
         <w:t xml:space="preserve"> compared to direct cutover approach.</w:t>
       </w:r>
     </w:p>
+    <w:bookmarkEnd w:id="0"/>
+    <w:p>
+      <w:pPr>
+        <w:rPr>
+          <w:rFonts w:eastAsiaTheme="majorEastAsia" w:cstheme="majorBidi"/>
+          <w:color w:val="2F5496" w:themeColor="accent1" w:themeShade="BF"/>
+          <w:sz w:val="26"/>
+          <w:szCs w:val="26"/>
+        </w:rPr>
+      </w:pPr>
+      <w:r>
+        <w:br w:type="page"/>
+      </w:r>
+    </w:p>
     <w:p>
       <w:pPr>
         <w:pStyle w:val="Heading2"/>
         <w:spacing w:line="360" w:lineRule="auto"/>
       </w:pPr>
-      <w:bookmarkStart w:id="1" w:name="_GoBack"/>
-      <w:bookmarkEnd w:id="1"/>
-      <w:r>
+      <w:bookmarkStart w:id="2" w:name="_Hlk519191340"/>
+      <w:bookmarkStart w:id="3" w:name="_GoBack"/>
+      <w:r>
+        <w:lastRenderedPageBreak/>
         <w:t>9.3 Selected Cutover Strategy</w:t>
       </w:r>
     </w:p>
     <w:p>
       <w:pPr>
-        <w:pStyle w:val="ListParagraph"/>
-        <w:numPr>
-          <w:ilvl w:val="0"/>
-          <w:numId w:val="10"/>
-        </w:numPr>
-        <w:spacing w:line="360" w:lineRule="auto"/>
-      </w:pPr>
-      <w:r>
-        <w:t>Justification</w:t>
-      </w:r>
-    </w:p>
-    <w:p>
-      <w:pPr>
-        <w:pStyle w:val="ListParagraph"/>
-        <w:numPr>
-          <w:ilvl w:val="0"/>
-          <w:numId w:val="10"/>
-        </w:numPr>
-        <w:spacing w:line="360" w:lineRule="auto"/>
-      </w:pPr>
-      <w:r>
-        <w:t>Implementation</w:t>
-      </w:r>
-    </w:p>
-    <w:p>
-      <w:pPr>
-        <w:pStyle w:val="ListParagraph"/>
-        <w:numPr>
-          <w:ilvl w:val="0"/>
-          <w:numId w:val="10"/>
-        </w:numPr>
-        <w:spacing w:line="360" w:lineRule="auto"/>
-      </w:pPr>
-      <w:r>
-        <w:t>Requirements</w:t>
-      </w:r>
-    </w:p>
-    <w:bookmarkEnd w:id="0"/>
+        <w:spacing w:line="360" w:lineRule="auto"/>
+      </w:pPr>
+      <w:r>
+        <w:t xml:space="preserve">The selected cutover strategy for ISCMP is </w:t>
+      </w:r>
+      <w:r>
+        <w:rPr>
+          <w:b/>
+        </w:rPr>
+        <w:t>Parallel Operation</w:t>
+      </w:r>
+      <w:r>
+        <w:t>, where the newly created centralized supply chain management software would be implemented with the old system still operative for a set amount of time until the new system is able to entirely replace the old system</w:t>
+      </w:r>
+      <w:r>
+        <w:t>.</w:t>
+      </w:r>
+      <w:r>
+        <w:t xml:space="preserve"> The amount of time is decided by how the new system is tested or how well the new system users are trained.</w:t>
+      </w:r>
+    </w:p>
+    <w:p>
+      <w:pPr>
+        <w:spacing w:line="360" w:lineRule="auto"/>
+      </w:pPr>
+      <w:r>
+        <w:t xml:space="preserve">Although this would be a costly operation strategy, this attempt is recommended since the supply chain management software is classified as a </w:t>
+      </w:r>
+      <w:r>
+        <w:rPr>
+          <w:b/>
+        </w:rPr>
+        <w:t>‘critical application’</w:t>
+      </w:r>
+      <w:r>
+        <w:t xml:space="preserve"> as the implemented system has a centralized database system that require high level of maintenance. Besides, since the core feature of the system is totally different than that of the current system (as current system relies on local </w:t>
+      </w:r>
+      <w:r>
+        <w:t>database instead</w:t>
+      </w:r>
+      <w:r>
+        <w:t>)</w:t>
+      </w:r>
+      <w:r>
+        <w:t>, it would be proven a difficulty to delegate the system in pilot operation or phased operation.</w:t>
+      </w:r>
+    </w:p>
+    <w:p>
+      <w:pPr>
+        <w:spacing w:line="360" w:lineRule="auto"/>
+      </w:pPr>
+      <w:r>
+        <w:t xml:space="preserve">The </w:t>
+      </w:r>
+      <w:r>
+        <w:rPr>
+          <w:b/>
+        </w:rPr>
+        <w:t>implementation</w:t>
+      </w:r>
+      <w:r>
+        <w:t xml:space="preserve"> would carry out in the form where the newly developed system, along with its required software and hardware, are installed firsthand. While the new system is in setup, the old system, along with its local database server, are used as a </w:t>
+      </w:r>
+      <w:r>
+        <w:rPr>
+          <w:b/>
+        </w:rPr>
+        <w:t>placeholder with backups</w:t>
+      </w:r>
+      <w:r>
+        <w:t xml:space="preserve"> made in case of new system being</w:t>
+      </w:r>
+      <w:r>
+        <w:t xml:space="preserve"> corrupted or incompatible to the new system users. The users would then be </w:t>
+      </w:r>
+      <w:r>
+        <w:rPr>
+          <w:b/>
+        </w:rPr>
+        <w:t>provided theory and practical training</w:t>
+      </w:r>
+      <w:r>
+        <w:t xml:space="preserve"> by the system trainers until the users are familiar with the system controls.</w:t>
+      </w:r>
+    </w:p>
+    <w:p>
+      <w:pPr>
+        <w:spacing w:line="360" w:lineRule="auto"/>
+      </w:pPr>
+      <w:r>
+        <w:t xml:space="preserve">During the period of training, the system also undergoes </w:t>
+      </w:r>
+      <w:r>
+        <w:rPr>
+          <w:b/>
+        </w:rPr>
+        <w:t xml:space="preserve">regular performance and user acceptance </w:t>
+      </w:r>
+      <w:r>
+        <w:rPr>
+          <w:b/>
+        </w:rPr>
+        <w:t>test</w:t>
+      </w:r>
+      <w:r>
+        <w:t xml:space="preserve"> to ensure its performance level and impact to the users. Once the new system reaches the point where the user could master its usage, the cutover process would be ended with approval from the project team and system clients. At that period, the old system would be removed entirely with the backup deleted from the operating system as well.</w:t>
+      </w:r>
+    </w:p>
+    <w:p>
+      <w:pPr>
+        <w:spacing w:line="360" w:lineRule="auto"/>
+      </w:pPr>
+      <w:r>
+        <w:t xml:space="preserve">While there are no strict requirements on the system implementation, the borderline </w:t>
+      </w:r>
+      <w:r>
+        <w:rPr>
+          <w:b/>
+        </w:rPr>
+        <w:t>requirement</w:t>
+      </w:r>
+      <w:r>
+        <w:rPr>
+          <w:b/>
+        </w:rPr>
+        <w:t>s</w:t>
+      </w:r>
+      <w:r>
+        <w:t xml:space="preserve"> need the user to have </w:t>
+      </w:r>
+      <w:r>
+        <w:rPr>
+          <w:b/>
+        </w:rPr>
+        <w:t>matching version of the operating system</w:t>
+      </w:r>
+      <w:r>
+        <w:t xml:space="preserve"> with the new system to ensure there would be no errors from version incompatibility. Secondly, a </w:t>
+      </w:r>
+      <w:r>
+        <w:rPr>
+          <w:b/>
+        </w:rPr>
+        <w:t>local client-server</w:t>
+      </w:r>
+      <w:r>
+        <w:t xml:space="preserve"> must be prepared along with the new system, so it could be connected to the host server that houses the centralized database for supply chain management process.</w:t>
+      </w:r>
+    </w:p>
+    <w:bookmarkEnd w:id="1"/>
+    <w:bookmarkEnd w:id="2"/>
+    <w:bookmarkEnd w:id="3"/>
     <w:p/>
     <w:sectPr>
       <w:pgSz w:w="12240" w:h="15840"/>

</xml_diff>